<commit_message>
Small change to networking notebook
</commit_message>
<xml_diff>
--- a/Networking/CIDR Table.docx
+++ b/Networking/CIDR Table.docx
@@ -1836,7 +1836,23 @@
                 <w:sz w:val="18"/>
                 <w:szCs w:val="18"/>
               </w:rPr>
-              <w:t>1024</w:t>
+              <w:t>1</w:t>
+            </w:r>
+            <w:r>
+              <w:rPr>
+                <w:rFonts w:cstheme="minorHAnsi"/>
+                <w:sz w:val="18"/>
+                <w:szCs w:val="18"/>
+              </w:rPr>
+              <w:t>,</w:t>
+            </w:r>
+            <w:r>
+              <w:rPr>
+                <w:rFonts w:cstheme="minorHAnsi"/>
+                <w:sz w:val="18"/>
+                <w:szCs w:val="18"/>
+              </w:rPr>
+              <w:t>024</w:t>
             </w:r>
           </w:p>
         </w:tc>
@@ -2108,7 +2124,23 @@
                 <w:sz w:val="18"/>
                 <w:szCs w:val="18"/>
               </w:rPr>
-              <w:t>32766</w:t>
+              <w:t>32</w:t>
+            </w:r>
+            <w:r>
+              <w:rPr>
+                <w:rFonts w:cstheme="minorHAnsi"/>
+                <w:sz w:val="18"/>
+                <w:szCs w:val="18"/>
+              </w:rPr>
+              <w:t>,</w:t>
+            </w:r>
+            <w:r>
+              <w:rPr>
+                <w:rFonts w:cstheme="minorHAnsi"/>
+                <w:sz w:val="18"/>
+                <w:szCs w:val="18"/>
+              </w:rPr>
+              <w:t>766</w:t>
             </w:r>
           </w:p>
         </w:tc>
@@ -2138,7 +2170,23 @@
                 <w:sz w:val="18"/>
                 <w:szCs w:val="18"/>
               </w:rPr>
-              <w:t>16382</w:t>
+              <w:t>16</w:t>
+            </w:r>
+            <w:r>
+              <w:rPr>
+                <w:rFonts w:cstheme="minorHAnsi"/>
+                <w:sz w:val="18"/>
+                <w:szCs w:val="18"/>
+              </w:rPr>
+              <w:t>,</w:t>
+            </w:r>
+            <w:r>
+              <w:rPr>
+                <w:rFonts w:cstheme="minorHAnsi"/>
+                <w:sz w:val="18"/>
+                <w:szCs w:val="18"/>
+              </w:rPr>
+              <w:t>382</w:t>
             </w:r>
           </w:p>
         </w:tc>
@@ -2168,7 +2216,23 @@
                 <w:sz w:val="18"/>
                 <w:szCs w:val="18"/>
               </w:rPr>
-              <w:t>8190</w:t>
+              <w:t>8</w:t>
+            </w:r>
+            <w:r>
+              <w:rPr>
+                <w:rFonts w:cstheme="minorHAnsi"/>
+                <w:sz w:val="18"/>
+                <w:szCs w:val="18"/>
+              </w:rPr>
+              <w:t>,</w:t>
+            </w:r>
+            <w:r>
+              <w:rPr>
+                <w:rFonts w:cstheme="minorHAnsi"/>
+                <w:sz w:val="18"/>
+                <w:szCs w:val="18"/>
+              </w:rPr>
+              <w:t>190</w:t>
             </w:r>
           </w:p>
         </w:tc>
@@ -2198,7 +2262,23 @@
                 <w:sz w:val="18"/>
                 <w:szCs w:val="18"/>
               </w:rPr>
-              <w:t>4094</w:t>
+              <w:t>4</w:t>
+            </w:r>
+            <w:r>
+              <w:rPr>
+                <w:rFonts w:cstheme="minorHAnsi"/>
+                <w:sz w:val="18"/>
+                <w:szCs w:val="18"/>
+              </w:rPr>
+              <w:t>,</w:t>
+            </w:r>
+            <w:r>
+              <w:rPr>
+                <w:rFonts w:cstheme="minorHAnsi"/>
+                <w:sz w:val="18"/>
+                <w:szCs w:val="18"/>
+              </w:rPr>
+              <w:t>094</w:t>
             </w:r>
           </w:p>
         </w:tc>
@@ -2228,7 +2308,23 @@
                 <w:sz w:val="18"/>
                 <w:szCs w:val="18"/>
               </w:rPr>
-              <w:t>2046</w:t>
+              <w:t>2</w:t>
+            </w:r>
+            <w:r>
+              <w:rPr>
+                <w:rFonts w:cstheme="minorHAnsi"/>
+                <w:sz w:val="18"/>
+                <w:szCs w:val="18"/>
+              </w:rPr>
+              <w:t>,</w:t>
+            </w:r>
+            <w:r>
+              <w:rPr>
+                <w:rFonts w:cstheme="minorHAnsi"/>
+                <w:sz w:val="18"/>
+                <w:szCs w:val="18"/>
+              </w:rPr>
+              <w:t>046</w:t>
             </w:r>
           </w:p>
         </w:tc>
@@ -2258,7 +2354,23 @@
                 <w:sz w:val="18"/>
                 <w:szCs w:val="18"/>
               </w:rPr>
-              <w:t>1022</w:t>
+              <w:t>1</w:t>
+            </w:r>
+            <w:r>
+              <w:rPr>
+                <w:rFonts w:cstheme="minorHAnsi"/>
+                <w:sz w:val="18"/>
+                <w:szCs w:val="18"/>
+              </w:rPr>
+              <w:t>,</w:t>
+            </w:r>
+            <w:r>
+              <w:rPr>
+                <w:rFonts w:cstheme="minorHAnsi"/>
+                <w:sz w:val="18"/>
+                <w:szCs w:val="18"/>
+              </w:rPr>
+              <w:t>022</w:t>
             </w:r>
           </w:p>
         </w:tc>

</xml_diff>